<commit_message>
RelatorioVendaFuncionario editado, add vendas PJ
</commit_message>
<xml_diff>
--- a/documentos/relatorio_venda_funcionario/relatorio_venda_funcionario.docx
+++ b/documentos/relatorio_venda_funcionario/relatorio_venda_funcionario.docx
@@ -386,6 +386,7 @@
           <w:p>
             <w:pPr>
               <w:pStyle w:val="Contedodatabela"/>
+              <w:jc w:val="center"/>
               <w:rPr>
                 <w:rFonts w:hint="eastAsia"/>
                 <w:sz w:val="22"/>
@@ -433,6 +434,7 @@
           <w:p>
             <w:pPr>
               <w:pStyle w:val="Contedodatabela"/>
+              <w:jc w:val="center"/>
               <w:rPr>
                 <w:rFonts w:hint="eastAsia"/>
                 <w:sz w:val="22"/>
@@ -462,6 +464,7 @@
           <w:p>
             <w:pPr>
               <w:pStyle w:val="Contedodatabela"/>
+              <w:jc w:val="center"/>
               <w:rPr>
                 <w:rFonts w:hint="eastAsia"/>
                 <w:sz w:val="22"/>
@@ -614,6 +617,671 @@
                 <w:szCs w:val="22"/>
               </w:rPr>
               <w:t>recebido</w:t>
+            </w:r>
+            <w:r>
+              <w:rPr>
+                <w:rFonts w:ascii="Times New Roman" w:hAnsi="Times New Roman"/>
+                <w:color w:val="000000"/>
+                <w:sz w:val="22"/>
+                <w:szCs w:val="22"/>
+              </w:rPr>
+              <w:t>}</w:t>
+            </w:r>
+          </w:p>
+        </w:tc>
+      </w:tr>
+    </w:tbl>
+    <w:p>
+      <w:pPr>
+        <w:rPr>
+          <w:rFonts w:ascii="Times New Roman" w:hAnsi="Times New Roman" w:cs="Times New Roman"/>
+          <w:sz w:val="24"/>
+          <w:szCs w:val="24"/>
+        </w:rPr>
+      </w:pPr>
+    </w:p>
+    <w:p>
+      <w:pPr>
+        <w:autoSpaceDE w:val="0"/>
+        <w:autoSpaceDN w:val="0"/>
+        <w:adjustRightInd w:val="0"/>
+        <w:spacing w:after="0" w:line="240" w:lineRule="auto"/>
+        <w:jc w:val="center"/>
+        <w:rPr>
+          <w:rFonts w:ascii="Times New Roman" w:eastAsia="Arial-BoldMT" w:hAnsi="Times New Roman" w:cs="Times New Roman"/>
+          <w:b/>
+          <w:bCs/>
+          <w:sz w:val="36"/>
+          <w:szCs w:val="32"/>
+        </w:rPr>
+      </w:pPr>
+      <w:r>
+        <w:rPr>
+          <w:rFonts w:ascii="Times New Roman" w:eastAsia="Arial-BoldMT" w:hAnsi="Times New Roman" w:cs="Times New Roman"/>
+          <w:b/>
+          <w:bCs/>
+          <w:sz w:val="36"/>
+          <w:szCs w:val="32"/>
+        </w:rPr>
+        <w:t>Vendas para Pessoas Jurídicas (PJ)</w:t>
+      </w:r>
+    </w:p>
+    <w:p>
+      <w:pPr>
+        <w:autoSpaceDE w:val="0"/>
+        <w:autoSpaceDN w:val="0"/>
+        <w:adjustRightInd w:val="0"/>
+        <w:spacing w:after="0" w:line="240" w:lineRule="auto"/>
+        <w:rPr>
+          <w:rFonts w:ascii="Times New Roman" w:eastAsia="Arial-BoldMT" w:hAnsi="Times New Roman" w:cs="Times New Roman"/>
+          <w:b/>
+          <w:bCs/>
+          <w:sz w:val="36"/>
+          <w:szCs w:val="32"/>
+        </w:rPr>
+      </w:pPr>
+    </w:p>
+    <w:p>
+      <w:pPr>
+        <w:autoSpaceDE w:val="0"/>
+        <w:autoSpaceDN w:val="0"/>
+        <w:adjustRightInd w:val="0"/>
+        <w:spacing w:after="0" w:line="240" w:lineRule="auto"/>
+        <w:rPr>
+          <w:rFonts w:ascii="Times New Roman" w:eastAsia="Arial-BoldMT" w:hAnsi="Times New Roman" w:cs="Times New Roman"/>
+          <w:b/>
+          <w:bCs/>
+          <w:sz w:val="28"/>
+          <w:szCs w:val="28"/>
+        </w:rPr>
+      </w:pPr>
+      <w:r>
+        <w:rPr>
+          <w:rFonts w:ascii="Times New Roman" w:eastAsia="Arial-BoldMT" w:hAnsi="Times New Roman" w:cs="Times New Roman"/>
+          <w:b/>
+          <w:bCs/>
+          <w:sz w:val="24"/>
+          <w:szCs w:val="28"/>
+        </w:rPr>
+        <w:t xml:space="preserve">Colaborador: </w:t>
+      </w:r>
+      <w:r>
+        <w:rPr>
+          <w:rFonts w:ascii="Times New Roman" w:eastAsia="Arial-BoldMT" w:hAnsi="Times New Roman" w:cs="Times New Roman"/>
+          <w:bCs/>
+          <w:sz w:val="24"/>
+          <w:szCs w:val="28"/>
+        </w:rPr>
+        <w:t>${colaborador}</w:t>
+      </w:r>
+      <w:r>
+        <w:rPr>
+          <w:rFonts w:ascii="Times New Roman" w:eastAsia="Arial-BoldMT" w:hAnsi="Times New Roman" w:cs="Times New Roman"/>
+          <w:bCs/>
+          <w:sz w:val="24"/>
+          <w:szCs w:val="28"/>
+        </w:rPr>
+        <w:t xml:space="preserve"> </w:t>
+      </w:r>
+      <w:r>
+        <w:rPr>
+          <w:rFonts w:ascii="Times New Roman" w:eastAsia="Arial-BoldMT" w:hAnsi="Times New Roman" w:cs="Times New Roman"/>
+          <w:b/>
+          <w:bCs/>
+          <w:sz w:val="24"/>
+          <w:szCs w:val="28"/>
+        </w:rPr>
+        <w:t>-</w:t>
+      </w:r>
+      <w:r>
+        <w:rPr>
+          <w:rFonts w:ascii="Times New Roman" w:eastAsia="Arial-BoldMT" w:hAnsi="Times New Roman" w:cs="Times New Roman"/>
+          <w:b/>
+          <w:bCs/>
+          <w:sz w:val="28"/>
+          <w:szCs w:val="28"/>
+        </w:rPr>
+        <w:t xml:space="preserve"> </w:t>
+      </w:r>
+      <w:r>
+        <w:rPr>
+          <w:rFonts w:ascii="Times New Roman" w:eastAsia="Arial-BoldMT" w:hAnsi="Times New Roman" w:cs="Times New Roman"/>
+          <w:b/>
+          <w:bCs/>
+          <w:sz w:val="24"/>
+          <w:szCs w:val="28"/>
+        </w:rPr>
+        <w:t>Função:</w:t>
+      </w:r>
+      <w:r>
+        <w:rPr>
+          <w:rFonts w:ascii="Times New Roman" w:eastAsia="Arial-BoldMT" w:hAnsi="Times New Roman" w:cs="Times New Roman"/>
+          <w:bCs/>
+          <w:sz w:val="24"/>
+          <w:szCs w:val="28"/>
+        </w:rPr>
+        <w:t xml:space="preserve"> ${tipo}</w:t>
+      </w:r>
+    </w:p>
+    <w:tbl>
+      <w:tblPr>
+        <w:tblW w:w="10206" w:type="dxa"/>
+        <w:tblInd w:w="-512" w:type="dxa"/>
+        <w:tblLayout w:type="fixed"/>
+        <w:tblCellMar>
+          <w:top w:w="55" w:type="dxa"/>
+          <w:left w:w="55" w:type="dxa"/>
+          <w:bottom w:w="55" w:type="dxa"/>
+          <w:right w:w="55" w:type="dxa"/>
+        </w:tblCellMar>
+        <w:tblLook w:val="0000"/>
+      </w:tblPr>
+      <w:tblGrid>
+        <w:gridCol w:w="3178"/>
+        <w:gridCol w:w="1784"/>
+        <w:gridCol w:w="708"/>
+        <w:gridCol w:w="1560"/>
+        <w:gridCol w:w="1417"/>
+        <w:gridCol w:w="1559"/>
+      </w:tblGrid>
+      <w:tr>
+        <w:tc>
+          <w:tcPr>
+            <w:tcW w:w="3178" w:type="dxa"/>
+            <w:tcBorders>
+              <w:top w:val="single" w:sz="4" w:space="0" w:color="000000"/>
+              <w:left w:val="single" w:sz="4" w:space="0" w:color="000000"/>
+              <w:bottom w:val="single" w:sz="4" w:space="0" w:color="000000"/>
+            </w:tcBorders>
+            <w:shd w:val="clear" w:color="auto" w:fill="auto"/>
+          </w:tcPr>
+          <w:p>
+            <w:pPr>
+              <w:pStyle w:val="Contedodatabela"/>
+              <w:jc w:val="center"/>
+              <w:rPr>
+                <w:rFonts w:ascii="Times New Roman" w:hAnsi="Times New Roman" w:cs="Times New Roman"/>
+                <w:sz w:val="22"/>
+                <w:szCs w:val="22"/>
+              </w:rPr>
+            </w:pPr>
+            <w:r>
+              <w:rPr>
+                <w:rFonts w:ascii="Times New Roman" w:hAnsi="Times New Roman" w:cs="Times New Roman"/>
+                <w:b/>
+                <w:bCs/>
+                <w:color w:val="000000"/>
+                <w:sz w:val="22"/>
+                <w:szCs w:val="22"/>
+              </w:rPr>
+              <w:t>Empresa</w:t>
+            </w:r>
+          </w:p>
+        </w:tc>
+        <w:tc>
+          <w:tcPr>
+            <w:tcW w:w="1784" w:type="dxa"/>
+            <w:tcBorders>
+              <w:top w:val="single" w:sz="4" w:space="0" w:color="000000"/>
+              <w:left w:val="single" w:sz="4" w:space="0" w:color="000000"/>
+              <w:bottom w:val="single" w:sz="4" w:space="0" w:color="000000"/>
+            </w:tcBorders>
+            <w:shd w:val="clear" w:color="auto" w:fill="auto"/>
+          </w:tcPr>
+          <w:p>
+            <w:pPr>
+              <w:pStyle w:val="Contedodatabela"/>
+              <w:jc w:val="center"/>
+              <w:rPr>
+                <w:rFonts w:ascii="Times New Roman" w:hAnsi="Times New Roman" w:cs="Times New Roman"/>
+                <w:b/>
+                <w:bCs/>
+                <w:sz w:val="22"/>
+                <w:szCs w:val="22"/>
+              </w:rPr>
+            </w:pPr>
+            <w:r>
+              <w:rPr>
+                <w:rFonts w:ascii="Times New Roman" w:hAnsi="Times New Roman" w:cs="Times New Roman"/>
+                <w:b/>
+                <w:bCs/>
+                <w:sz w:val="22"/>
+                <w:szCs w:val="22"/>
+              </w:rPr>
+              <w:t>Serviço</w:t>
+            </w:r>
+          </w:p>
+        </w:tc>
+        <w:tc>
+          <w:tcPr>
+            <w:tcW w:w="708" w:type="dxa"/>
+            <w:tcBorders>
+              <w:top w:val="single" w:sz="4" w:space="0" w:color="000000"/>
+              <w:left w:val="single" w:sz="4" w:space="0" w:color="000000"/>
+              <w:bottom w:val="single" w:sz="4" w:space="0" w:color="000000"/>
+            </w:tcBorders>
+            <w:shd w:val="clear" w:color="auto" w:fill="auto"/>
+          </w:tcPr>
+          <w:p>
+            <w:pPr>
+              <w:pStyle w:val="Contedodatabela"/>
+              <w:jc w:val="center"/>
+              <w:rPr>
+                <w:rFonts w:ascii="Times New Roman" w:hAnsi="Times New Roman" w:cs="Times New Roman"/>
+                <w:b/>
+                <w:bCs/>
+                <w:sz w:val="22"/>
+                <w:szCs w:val="22"/>
+              </w:rPr>
+            </w:pPr>
+            <w:r>
+              <w:rPr>
+                <w:rFonts w:ascii="Times New Roman" w:hAnsi="Times New Roman" w:cs="Times New Roman"/>
+                <w:b/>
+                <w:bCs/>
+                <w:sz w:val="22"/>
+                <w:szCs w:val="22"/>
+              </w:rPr>
+              <w:t>Q</w:t>
+            </w:r>
+            <w:r>
+              <w:rPr>
+                <w:rFonts w:ascii="Times New Roman" w:hAnsi="Times New Roman" w:cs="Times New Roman"/>
+                <w:b/>
+                <w:bCs/>
+                <w:sz w:val="22"/>
+                <w:szCs w:val="22"/>
+              </w:rPr>
+              <w:t>tde.</w:t>
+            </w:r>
+          </w:p>
+        </w:tc>
+        <w:tc>
+          <w:tcPr>
+            <w:tcW w:w="1560" w:type="dxa"/>
+            <w:tcBorders>
+              <w:top w:val="single" w:sz="4" w:space="0" w:color="000000"/>
+              <w:left w:val="single" w:sz="4" w:space="0" w:color="000000"/>
+              <w:bottom w:val="single" w:sz="4" w:space="0" w:color="000000"/>
+              <w:right w:val="single" w:sz="4" w:space="0" w:color="000000"/>
+            </w:tcBorders>
+            <w:shd w:val="clear" w:color="auto" w:fill="auto"/>
+          </w:tcPr>
+          <w:p>
+            <w:pPr>
+              <w:pStyle w:val="Contedodatabela"/>
+              <w:jc w:val="center"/>
+              <w:rPr>
+                <w:rFonts w:ascii="Times New Roman" w:hAnsi="Times New Roman" w:cs="Times New Roman"/>
+                <w:sz w:val="22"/>
+                <w:szCs w:val="22"/>
+              </w:rPr>
+            </w:pPr>
+            <w:r>
+              <w:rPr>
+                <w:rFonts w:ascii="Times New Roman" w:hAnsi="Times New Roman" w:cs="Times New Roman"/>
+                <w:b/>
+                <w:bCs/>
+                <w:sz w:val="22"/>
+                <w:szCs w:val="22"/>
+              </w:rPr>
+              <w:t>Total</w:t>
+            </w:r>
+          </w:p>
+        </w:tc>
+        <w:tc>
+          <w:tcPr>
+            <w:tcW w:w="1417" w:type="dxa"/>
+            <w:tcBorders>
+              <w:top w:val="single" w:sz="4" w:space="0" w:color="000000"/>
+              <w:left w:val="single" w:sz="4" w:space="0" w:color="000000"/>
+              <w:bottom w:val="single" w:sz="4" w:space="0" w:color="000000"/>
+              <w:right w:val="single" w:sz="4" w:space="0" w:color="000000"/>
+            </w:tcBorders>
+          </w:tcPr>
+          <w:p>
+            <w:pPr>
+              <w:pStyle w:val="Contedodatabela"/>
+              <w:jc w:val="center"/>
+              <w:rPr>
+                <w:rFonts w:ascii="Times New Roman" w:hAnsi="Times New Roman" w:cs="Times New Roman"/>
+                <w:b/>
+                <w:bCs/>
+                <w:color w:val="000000"/>
+                <w:sz w:val="22"/>
+                <w:szCs w:val="22"/>
+              </w:rPr>
+            </w:pPr>
+            <w:r>
+              <w:rPr>
+                <w:rFonts w:ascii="Times New Roman" w:hAnsi="Times New Roman" w:cs="Times New Roman"/>
+                <w:b/>
+                <w:bCs/>
+                <w:color w:val="000000"/>
+                <w:sz w:val="22"/>
+                <w:szCs w:val="22"/>
+              </w:rPr>
+              <w:t>Desconto</w:t>
+            </w:r>
+          </w:p>
+        </w:tc>
+        <w:tc>
+          <w:tcPr>
+            <w:tcW w:w="1559" w:type="dxa"/>
+            <w:tcBorders>
+              <w:top w:val="single" w:sz="4" w:space="0" w:color="000000"/>
+              <w:left w:val="single" w:sz="4" w:space="0" w:color="000000"/>
+              <w:bottom w:val="single" w:sz="4" w:space="0" w:color="000000"/>
+              <w:right w:val="single" w:sz="4" w:space="0" w:color="000000"/>
+            </w:tcBorders>
+          </w:tcPr>
+          <w:p>
+            <w:pPr>
+              <w:pStyle w:val="Contedodatabela"/>
+              <w:jc w:val="center"/>
+              <w:rPr>
+                <w:rFonts w:ascii="Times New Roman" w:hAnsi="Times New Roman" w:cs="Times New Roman"/>
+                <w:b/>
+                <w:bCs/>
+                <w:color w:val="000000"/>
+                <w:sz w:val="22"/>
+                <w:szCs w:val="22"/>
+              </w:rPr>
+            </w:pPr>
+            <w:r>
+              <w:rPr>
+                <w:rFonts w:ascii="Times New Roman" w:hAnsi="Times New Roman" w:cs="Times New Roman"/>
+                <w:b/>
+                <w:bCs/>
+                <w:color w:val="000000"/>
+                <w:sz w:val="22"/>
+                <w:szCs w:val="22"/>
+              </w:rPr>
+              <w:t>Vlr. Recebido</w:t>
+            </w:r>
+          </w:p>
+        </w:tc>
+      </w:tr>
+      <w:tr>
+        <w:tc>
+          <w:tcPr>
+            <w:tcW w:w="3178" w:type="dxa"/>
+            <w:tcBorders>
+              <w:left w:val="single" w:sz="4" w:space="0" w:color="000000"/>
+              <w:bottom w:val="single" w:sz="4" w:space="0" w:color="000000"/>
+            </w:tcBorders>
+            <w:shd w:val="clear" w:color="auto" w:fill="auto"/>
+          </w:tcPr>
+          <w:p>
+            <w:pPr>
+              <w:pStyle w:val="Contedodatabela"/>
+              <w:jc w:val="center"/>
+              <w:rPr>
+                <w:rFonts w:hint="eastAsia"/>
+                <w:sz w:val="22"/>
+                <w:szCs w:val="22"/>
+              </w:rPr>
+            </w:pPr>
+            <w:r>
+              <w:rPr>
+                <w:rFonts w:ascii="Times New Roman" w:hAnsi="Times New Roman"/>
+                <w:color w:val="000000"/>
+                <w:sz w:val="22"/>
+                <w:szCs w:val="22"/>
+              </w:rPr>
+              <w:t>${</w:t>
+            </w:r>
+            <w:r>
+              <w:rPr>
+                <w:rFonts w:ascii="Times New Roman" w:hAnsi="Times New Roman"/>
+                <w:color w:val="000000"/>
+                <w:sz w:val="22"/>
+                <w:szCs w:val="22"/>
+              </w:rPr>
+              <w:t>empresa</w:t>
+            </w:r>
+            <w:r>
+              <w:rPr>
+                <w:rFonts w:ascii="Times New Roman" w:hAnsi="Times New Roman"/>
+                <w:color w:val="000000"/>
+                <w:sz w:val="22"/>
+                <w:szCs w:val="22"/>
+              </w:rPr>
+              <w:t>}</w:t>
+            </w:r>
+          </w:p>
+        </w:tc>
+        <w:tc>
+          <w:tcPr>
+            <w:tcW w:w="1784" w:type="dxa"/>
+            <w:tcBorders>
+              <w:left w:val="single" w:sz="4" w:space="0" w:color="000000"/>
+              <w:bottom w:val="single" w:sz="4" w:space="0" w:color="000000"/>
+            </w:tcBorders>
+            <w:shd w:val="clear" w:color="auto" w:fill="auto"/>
+          </w:tcPr>
+          <w:p>
+            <w:pPr>
+              <w:pStyle w:val="Contedodatabela"/>
+              <w:jc w:val="center"/>
+              <w:rPr>
+                <w:rFonts w:hint="eastAsia"/>
+                <w:sz w:val="22"/>
+                <w:szCs w:val="22"/>
+              </w:rPr>
+            </w:pPr>
+            <w:r>
+              <w:rPr>
+                <w:rFonts w:ascii="Times New Roman" w:hAnsi="Times New Roman"/>
+                <w:color w:val="000000"/>
+                <w:sz w:val="22"/>
+                <w:szCs w:val="22"/>
+              </w:rPr>
+              <w:t>${servico</w:t>
+            </w:r>
+            <w:r>
+              <w:rPr>
+                <w:rFonts w:ascii="Times New Roman" w:hAnsi="Times New Roman"/>
+                <w:color w:val="000000"/>
+                <w:sz w:val="22"/>
+                <w:szCs w:val="22"/>
+              </w:rPr>
+              <w:t>j</w:t>
+            </w:r>
+            <w:r>
+              <w:rPr>
+                <w:rFonts w:ascii="Times New Roman" w:hAnsi="Times New Roman"/>
+                <w:color w:val="000000"/>
+                <w:sz w:val="22"/>
+                <w:szCs w:val="22"/>
+              </w:rPr>
+              <w:t>}</w:t>
+            </w:r>
+          </w:p>
+        </w:tc>
+        <w:tc>
+          <w:tcPr>
+            <w:tcW w:w="708" w:type="dxa"/>
+            <w:tcBorders>
+              <w:left w:val="single" w:sz="4" w:space="0" w:color="000000"/>
+              <w:bottom w:val="single" w:sz="4" w:space="0" w:color="000000"/>
+            </w:tcBorders>
+            <w:shd w:val="clear" w:color="auto" w:fill="auto"/>
+          </w:tcPr>
+          <w:p>
+            <w:pPr>
+              <w:pStyle w:val="Contedodatabela"/>
+              <w:jc w:val="center"/>
+              <w:rPr>
+                <w:rFonts w:hint="eastAsia"/>
+                <w:sz w:val="22"/>
+                <w:szCs w:val="22"/>
+              </w:rPr>
+            </w:pPr>
+            <w:r>
+              <w:rPr>
+                <w:rFonts w:ascii="Times New Roman" w:hAnsi="Times New Roman"/>
+                <w:color w:val="000000"/>
+                <w:sz w:val="22"/>
+                <w:szCs w:val="22"/>
+              </w:rPr>
+              <w:t>${</w:t>
+            </w:r>
+            <w:r>
+              <w:rPr>
+                <w:rFonts w:ascii="Times New Roman" w:hAnsi="Times New Roman"/>
+                <w:color w:val="000000"/>
+                <w:sz w:val="22"/>
+                <w:szCs w:val="22"/>
+              </w:rPr>
+              <w:t>quantidadej</w:t>
+            </w:r>
+            <w:r>
+              <w:rPr>
+                <w:rFonts w:ascii="Times New Roman" w:hAnsi="Times New Roman"/>
+                <w:color w:val="000000"/>
+                <w:sz w:val="22"/>
+                <w:szCs w:val="22"/>
+              </w:rPr>
+              <w:t>}</w:t>
+            </w:r>
+          </w:p>
+        </w:tc>
+        <w:tc>
+          <w:tcPr>
+            <w:tcW w:w="1560" w:type="dxa"/>
+            <w:tcBorders>
+              <w:left w:val="single" w:sz="4" w:space="0" w:color="000000"/>
+              <w:bottom w:val="single" w:sz="4" w:space="0" w:color="000000"/>
+              <w:right w:val="single" w:sz="4" w:space="0" w:color="000000"/>
+            </w:tcBorders>
+            <w:shd w:val="clear" w:color="auto" w:fill="auto"/>
+          </w:tcPr>
+          <w:p>
+            <w:pPr>
+              <w:pStyle w:val="Contedodatabela"/>
+              <w:jc w:val="center"/>
+              <w:rPr>
+                <w:rFonts w:ascii="Times New Roman" w:hAnsi="Times New Roman"/>
+                <w:color w:val="000000"/>
+                <w:sz w:val="22"/>
+                <w:szCs w:val="22"/>
+              </w:rPr>
+            </w:pPr>
+            <w:r>
+              <w:rPr>
+                <w:rFonts w:ascii="Times New Roman" w:hAnsi="Times New Roman"/>
+                <w:color w:val="000000"/>
+                <w:sz w:val="22"/>
+                <w:szCs w:val="22"/>
+              </w:rPr>
+              <w:t>${total</w:t>
+            </w:r>
+            <w:r>
+              <w:rPr>
+                <w:rFonts w:ascii="Times New Roman" w:hAnsi="Times New Roman"/>
+                <w:color w:val="000000"/>
+                <w:sz w:val="22"/>
+                <w:szCs w:val="22"/>
+              </w:rPr>
+              <w:t>j</w:t>
+            </w:r>
+            <w:r>
+              <w:rPr>
+                <w:rFonts w:ascii="Times New Roman" w:hAnsi="Times New Roman"/>
+                <w:color w:val="000000"/>
+                <w:sz w:val="22"/>
+                <w:szCs w:val="22"/>
+              </w:rPr>
+              <w:t>}</w:t>
+            </w:r>
+          </w:p>
+        </w:tc>
+        <w:tc>
+          <w:tcPr>
+            <w:tcW w:w="1417" w:type="dxa"/>
+            <w:tcBorders>
+              <w:left w:val="single" w:sz="4" w:space="0" w:color="000000"/>
+              <w:bottom w:val="single" w:sz="4" w:space="0" w:color="000000"/>
+              <w:right w:val="single" w:sz="4" w:space="0" w:color="000000"/>
+            </w:tcBorders>
+          </w:tcPr>
+          <w:p>
+            <w:pPr>
+              <w:pStyle w:val="Contedodatabela"/>
+              <w:jc w:val="center"/>
+              <w:rPr>
+                <w:rFonts w:hint="eastAsia"/>
+                <w:sz w:val="22"/>
+                <w:szCs w:val="22"/>
+              </w:rPr>
+            </w:pPr>
+            <w:r>
+              <w:rPr>
+                <w:rFonts w:ascii="Times New Roman" w:hAnsi="Times New Roman"/>
+                <w:color w:val="000000"/>
+                <w:sz w:val="22"/>
+                <w:szCs w:val="22"/>
+              </w:rPr>
+              <w:t>${desconto</w:t>
+            </w:r>
+            <w:r>
+              <w:rPr>
+                <w:rFonts w:ascii="Times New Roman" w:hAnsi="Times New Roman"/>
+                <w:color w:val="000000"/>
+                <w:sz w:val="22"/>
+                <w:szCs w:val="22"/>
+              </w:rPr>
+              <w:t>j</w:t>
+            </w:r>
+            <w:r>
+              <w:rPr>
+                <w:rFonts w:ascii="Times New Roman" w:hAnsi="Times New Roman"/>
+                <w:color w:val="000000"/>
+                <w:sz w:val="22"/>
+                <w:szCs w:val="22"/>
+              </w:rPr>
+              <w:t>}</w:t>
+            </w:r>
+          </w:p>
+        </w:tc>
+        <w:tc>
+          <w:tcPr>
+            <w:tcW w:w="1559" w:type="dxa"/>
+            <w:tcBorders>
+              <w:left w:val="single" w:sz="4" w:space="0" w:color="000000"/>
+              <w:bottom w:val="single" w:sz="4" w:space="0" w:color="000000"/>
+              <w:right w:val="single" w:sz="4" w:space="0" w:color="000000"/>
+            </w:tcBorders>
+          </w:tcPr>
+          <w:p>
+            <w:pPr>
+              <w:pStyle w:val="Contedodatabela"/>
+              <w:jc w:val="center"/>
+              <w:rPr>
+                <w:rFonts w:ascii="Times New Roman" w:hAnsi="Times New Roman"/>
+                <w:color w:val="000000"/>
+                <w:sz w:val="22"/>
+                <w:szCs w:val="22"/>
+              </w:rPr>
+            </w:pPr>
+            <w:r>
+              <w:rPr>
+                <w:rFonts w:ascii="Times New Roman" w:hAnsi="Times New Roman"/>
+                <w:color w:val="000000"/>
+                <w:sz w:val="22"/>
+                <w:szCs w:val="22"/>
+              </w:rPr>
+              <w:t>${</w:t>
+            </w:r>
+            <w:r>
+              <w:rPr>
+                <w:rFonts w:ascii="Times New Roman" w:hAnsi="Times New Roman"/>
+                <w:color w:val="000000"/>
+                <w:sz w:val="22"/>
+                <w:szCs w:val="22"/>
+              </w:rPr>
+              <w:t>recebidoj</w:t>
             </w:r>
             <w:r>
               <w:rPr>

</xml_diff>

<commit_message>
Relatório de Produtividade Finalizado!
</commit_message>
<xml_diff>
--- a/documentos/relatorio_venda_funcionario/relatorio_venda_funcionario.docx
+++ b/documentos/relatorio_venda_funcionario/relatorio_venda_funcionario.docx
@@ -1423,6 +1423,1481 @@
     </w:p>
     <w:p>
       <w:pPr>
+        <w:autoSpaceDE w:val="0"/>
+        <w:autoSpaceDN w:val="0"/>
+        <w:adjustRightInd w:val="0"/>
+        <w:spacing w:after="0" w:line="240" w:lineRule="auto"/>
+        <w:jc w:val="center"/>
+        <w:rPr>
+          <w:rFonts w:ascii="Times New Roman" w:eastAsia="Arial-BoldMT" w:hAnsi="Times New Roman" w:cs="Times New Roman"/>
+          <w:b/>
+          <w:bCs/>
+          <w:sz w:val="36"/>
+          <w:szCs w:val="32"/>
+        </w:rPr>
+      </w:pPr>
+      <w:r>
+        <w:rPr>
+          <w:rFonts w:ascii="Times New Roman" w:eastAsia="Arial-BoldMT" w:hAnsi="Times New Roman" w:cs="Times New Roman"/>
+          <w:b/>
+          <w:bCs/>
+          <w:sz w:val="36"/>
+          <w:szCs w:val="32"/>
+        </w:rPr>
+        <w:t>Venda com Prazo de Entrega (PF)</w:t>
+      </w:r>
+    </w:p>
+    <w:p>
+      <w:pPr>
+        <w:autoSpaceDE w:val="0"/>
+        <w:autoSpaceDN w:val="0"/>
+        <w:adjustRightInd w:val="0"/>
+        <w:spacing w:after="0" w:line="240" w:lineRule="auto"/>
+        <w:rPr>
+          <w:rFonts w:ascii="Times New Roman" w:eastAsia="Arial-BoldMT" w:hAnsi="Times New Roman" w:cs="Times New Roman"/>
+          <w:b/>
+          <w:bCs/>
+          <w:sz w:val="28"/>
+          <w:szCs w:val="28"/>
+        </w:rPr>
+      </w:pPr>
+      <w:r>
+        <w:rPr>
+          <w:rFonts w:ascii="Times New Roman" w:eastAsia="Arial-BoldMT" w:hAnsi="Times New Roman" w:cs="Times New Roman"/>
+          <w:b/>
+          <w:bCs/>
+          <w:sz w:val="24"/>
+          <w:szCs w:val="28"/>
+        </w:rPr>
+        <w:t xml:space="preserve">Colaborador: </w:t>
+      </w:r>
+      <w:r>
+        <w:rPr>
+          <w:rFonts w:ascii="Times New Roman" w:eastAsia="Arial-BoldMT" w:hAnsi="Times New Roman" w:cs="Times New Roman"/>
+          <w:bCs/>
+          <w:sz w:val="24"/>
+          <w:szCs w:val="28"/>
+        </w:rPr>
+        <w:t>${colaborador}</w:t>
+      </w:r>
+      <w:r>
+        <w:rPr>
+          <w:rFonts w:ascii="Times New Roman" w:eastAsia="Arial-BoldMT" w:hAnsi="Times New Roman" w:cs="Times New Roman"/>
+          <w:bCs/>
+          <w:sz w:val="24"/>
+          <w:szCs w:val="28"/>
+        </w:rPr>
+        <w:t xml:space="preserve"> </w:t>
+      </w:r>
+      <w:r>
+        <w:rPr>
+          <w:rFonts w:ascii="Times New Roman" w:eastAsia="Arial-BoldMT" w:hAnsi="Times New Roman" w:cs="Times New Roman"/>
+          <w:b/>
+          <w:bCs/>
+          <w:sz w:val="24"/>
+          <w:szCs w:val="28"/>
+        </w:rPr>
+        <w:t>-</w:t>
+      </w:r>
+      <w:r>
+        <w:rPr>
+          <w:rFonts w:ascii="Times New Roman" w:eastAsia="Arial-BoldMT" w:hAnsi="Times New Roman" w:cs="Times New Roman"/>
+          <w:b/>
+          <w:bCs/>
+          <w:sz w:val="28"/>
+          <w:szCs w:val="28"/>
+        </w:rPr>
+        <w:t xml:space="preserve"> </w:t>
+      </w:r>
+      <w:r>
+        <w:rPr>
+          <w:rFonts w:ascii="Times New Roman" w:eastAsia="Arial-BoldMT" w:hAnsi="Times New Roman" w:cs="Times New Roman"/>
+          <w:b/>
+          <w:bCs/>
+          <w:sz w:val="24"/>
+          <w:szCs w:val="28"/>
+        </w:rPr>
+        <w:t>Função:</w:t>
+      </w:r>
+      <w:r>
+        <w:rPr>
+          <w:rFonts w:ascii="Times New Roman" w:eastAsia="Arial-BoldMT" w:hAnsi="Times New Roman" w:cs="Times New Roman"/>
+          <w:bCs/>
+          <w:sz w:val="24"/>
+          <w:szCs w:val="28"/>
+        </w:rPr>
+        <w:t xml:space="preserve"> ${tipo}</w:t>
+      </w:r>
+    </w:p>
+    <w:tbl>
+      <w:tblPr>
+        <w:tblW w:w="10206" w:type="dxa"/>
+        <w:tblInd w:w="-512" w:type="dxa"/>
+        <w:tblLayout w:type="fixed"/>
+        <w:tblCellMar>
+          <w:top w:w="55" w:type="dxa"/>
+          <w:left w:w="55" w:type="dxa"/>
+          <w:bottom w:w="55" w:type="dxa"/>
+          <w:right w:w="55" w:type="dxa"/>
+        </w:tblCellMar>
+        <w:tblLook w:val="0000" w:firstRow="0" w:lastRow="0" w:firstColumn="0" w:lastColumn="0" w:noHBand="0" w:noVBand="0"/>
+      </w:tblPr>
+      <w:tblGrid>
+        <w:gridCol w:w="3178"/>
+        <w:gridCol w:w="1784"/>
+        <w:gridCol w:w="708"/>
+        <w:gridCol w:w="1560"/>
+        <w:gridCol w:w="1417"/>
+        <w:gridCol w:w="1559"/>
+      </w:tblGrid>
+      <w:tr>
+        <w:tc>
+          <w:tcPr>
+            <w:tcW w:w="3178" w:type="dxa"/>
+            <w:tcBorders>
+              <w:top w:val="single" w:sz="4" w:space="0" w:color="000000"/>
+              <w:left w:val="single" w:sz="4" w:space="0" w:color="000000"/>
+              <w:bottom w:val="single" w:sz="4" w:space="0" w:color="000000"/>
+            </w:tcBorders>
+            <w:shd w:val="clear" w:color="auto" w:fill="auto"/>
+          </w:tcPr>
+          <w:p>
+            <w:pPr>
+              <w:pStyle w:val="Contedodatabela"/>
+              <w:jc w:val="center"/>
+              <w:rPr>
+                <w:rFonts w:ascii="Times New Roman" w:hAnsi="Times New Roman" w:cs="Times New Roman"/>
+                <w:sz w:val="22"/>
+                <w:szCs w:val="22"/>
+              </w:rPr>
+            </w:pPr>
+            <w:r>
+              <w:rPr>
+                <w:rFonts w:ascii="Times New Roman" w:hAnsi="Times New Roman" w:cs="Times New Roman"/>
+                <w:b/>
+                <w:bCs/>
+                <w:color w:val="000000"/>
+                <w:sz w:val="22"/>
+                <w:szCs w:val="22"/>
+              </w:rPr>
+              <w:t>Cliente</w:t>
+            </w:r>
+          </w:p>
+        </w:tc>
+        <w:tc>
+          <w:tcPr>
+            <w:tcW w:w="1784" w:type="dxa"/>
+            <w:tcBorders>
+              <w:top w:val="single" w:sz="4" w:space="0" w:color="000000"/>
+              <w:left w:val="single" w:sz="4" w:space="0" w:color="000000"/>
+              <w:bottom w:val="single" w:sz="4" w:space="0" w:color="000000"/>
+            </w:tcBorders>
+            <w:shd w:val="clear" w:color="auto" w:fill="auto"/>
+          </w:tcPr>
+          <w:p>
+            <w:pPr>
+              <w:pStyle w:val="Contedodatabela"/>
+              <w:jc w:val="center"/>
+              <w:rPr>
+                <w:rFonts w:ascii="Times New Roman" w:hAnsi="Times New Roman" w:cs="Times New Roman"/>
+                <w:b/>
+                <w:bCs/>
+                <w:sz w:val="22"/>
+                <w:szCs w:val="22"/>
+              </w:rPr>
+            </w:pPr>
+            <w:r>
+              <w:rPr>
+                <w:rFonts w:ascii="Times New Roman" w:hAnsi="Times New Roman" w:cs="Times New Roman"/>
+                <w:b/>
+                <w:bCs/>
+                <w:sz w:val="22"/>
+                <w:szCs w:val="22"/>
+              </w:rPr>
+              <w:t>Serviço</w:t>
+            </w:r>
+          </w:p>
+        </w:tc>
+        <w:tc>
+          <w:tcPr>
+            <w:tcW w:w="708" w:type="dxa"/>
+            <w:tcBorders>
+              <w:top w:val="single" w:sz="4" w:space="0" w:color="000000"/>
+              <w:left w:val="single" w:sz="4" w:space="0" w:color="000000"/>
+              <w:bottom w:val="single" w:sz="4" w:space="0" w:color="000000"/>
+            </w:tcBorders>
+            <w:shd w:val="clear" w:color="auto" w:fill="auto"/>
+          </w:tcPr>
+          <w:p>
+            <w:pPr>
+              <w:pStyle w:val="Contedodatabela"/>
+              <w:jc w:val="center"/>
+              <w:rPr>
+                <w:rFonts w:ascii="Times New Roman" w:hAnsi="Times New Roman" w:cs="Times New Roman"/>
+                <w:b/>
+                <w:bCs/>
+                <w:sz w:val="22"/>
+                <w:szCs w:val="22"/>
+              </w:rPr>
+            </w:pPr>
+            <w:proofErr w:type="spellStart"/>
+            <w:r>
+              <w:rPr>
+                <w:rFonts w:ascii="Times New Roman" w:hAnsi="Times New Roman" w:cs="Times New Roman"/>
+                <w:b/>
+                <w:bCs/>
+                <w:sz w:val="22"/>
+                <w:szCs w:val="22"/>
+              </w:rPr>
+              <w:t>Q</w:t>
+            </w:r>
+            <w:r>
+              <w:rPr>
+                <w:rFonts w:ascii="Times New Roman" w:hAnsi="Times New Roman" w:cs="Times New Roman"/>
+                <w:b/>
+                <w:bCs/>
+                <w:sz w:val="22"/>
+                <w:szCs w:val="22"/>
+              </w:rPr>
+              <w:t>tde</w:t>
+            </w:r>
+            <w:proofErr w:type="spellEnd"/>
+            <w:r>
+              <w:rPr>
+                <w:rFonts w:ascii="Times New Roman" w:hAnsi="Times New Roman" w:cs="Times New Roman"/>
+                <w:b/>
+                <w:bCs/>
+                <w:sz w:val="22"/>
+                <w:szCs w:val="22"/>
+              </w:rPr>
+              <w:t>.</w:t>
+            </w:r>
+          </w:p>
+        </w:tc>
+        <w:tc>
+          <w:tcPr>
+            <w:tcW w:w="1560" w:type="dxa"/>
+            <w:tcBorders>
+              <w:top w:val="single" w:sz="4" w:space="0" w:color="000000"/>
+              <w:left w:val="single" w:sz="4" w:space="0" w:color="000000"/>
+              <w:bottom w:val="single" w:sz="4" w:space="0" w:color="000000"/>
+              <w:right w:val="single" w:sz="4" w:space="0" w:color="000000"/>
+            </w:tcBorders>
+            <w:shd w:val="clear" w:color="auto" w:fill="auto"/>
+          </w:tcPr>
+          <w:p>
+            <w:pPr>
+              <w:pStyle w:val="Contedodatabela"/>
+              <w:jc w:val="center"/>
+              <w:rPr>
+                <w:rFonts w:ascii="Times New Roman" w:hAnsi="Times New Roman" w:cs="Times New Roman"/>
+                <w:sz w:val="22"/>
+                <w:szCs w:val="22"/>
+              </w:rPr>
+            </w:pPr>
+            <w:r>
+              <w:rPr>
+                <w:rFonts w:ascii="Times New Roman" w:hAnsi="Times New Roman" w:cs="Times New Roman"/>
+                <w:b/>
+                <w:bCs/>
+                <w:sz w:val="22"/>
+                <w:szCs w:val="22"/>
+              </w:rPr>
+              <w:t>Total</w:t>
+            </w:r>
+          </w:p>
+        </w:tc>
+        <w:tc>
+          <w:tcPr>
+            <w:tcW w:w="1417" w:type="dxa"/>
+            <w:tcBorders>
+              <w:top w:val="single" w:sz="4" w:space="0" w:color="000000"/>
+              <w:left w:val="single" w:sz="4" w:space="0" w:color="000000"/>
+              <w:bottom w:val="single" w:sz="4" w:space="0" w:color="000000"/>
+              <w:right w:val="single" w:sz="4" w:space="0" w:color="000000"/>
+            </w:tcBorders>
+          </w:tcPr>
+          <w:p>
+            <w:pPr>
+              <w:pStyle w:val="Contedodatabela"/>
+              <w:jc w:val="center"/>
+              <w:rPr>
+                <w:rFonts w:ascii="Times New Roman" w:hAnsi="Times New Roman" w:cs="Times New Roman"/>
+                <w:b/>
+                <w:bCs/>
+                <w:color w:val="000000"/>
+                <w:sz w:val="22"/>
+                <w:szCs w:val="22"/>
+              </w:rPr>
+            </w:pPr>
+            <w:r>
+              <w:rPr>
+                <w:rFonts w:ascii="Times New Roman" w:hAnsi="Times New Roman" w:cs="Times New Roman"/>
+                <w:b/>
+                <w:bCs/>
+                <w:color w:val="000000"/>
+                <w:sz w:val="22"/>
+                <w:szCs w:val="22"/>
+              </w:rPr>
+              <w:t>Desconto</w:t>
+            </w:r>
+          </w:p>
+        </w:tc>
+        <w:tc>
+          <w:tcPr>
+            <w:tcW w:w="1559" w:type="dxa"/>
+            <w:tcBorders>
+              <w:top w:val="single" w:sz="4" w:space="0" w:color="000000"/>
+              <w:left w:val="single" w:sz="4" w:space="0" w:color="000000"/>
+              <w:bottom w:val="single" w:sz="4" w:space="0" w:color="000000"/>
+              <w:right w:val="single" w:sz="4" w:space="0" w:color="000000"/>
+            </w:tcBorders>
+          </w:tcPr>
+          <w:p>
+            <w:pPr>
+              <w:pStyle w:val="Contedodatabela"/>
+              <w:jc w:val="center"/>
+              <w:rPr>
+                <w:rFonts w:ascii="Times New Roman" w:hAnsi="Times New Roman" w:cs="Times New Roman"/>
+                <w:b/>
+                <w:bCs/>
+                <w:color w:val="000000"/>
+                <w:sz w:val="22"/>
+                <w:szCs w:val="22"/>
+              </w:rPr>
+            </w:pPr>
+            <w:proofErr w:type="spellStart"/>
+            <w:r>
+              <w:rPr>
+                <w:rFonts w:ascii="Times New Roman" w:hAnsi="Times New Roman" w:cs="Times New Roman"/>
+                <w:b/>
+                <w:bCs/>
+                <w:color w:val="000000"/>
+                <w:sz w:val="22"/>
+                <w:szCs w:val="22"/>
+              </w:rPr>
+              <w:t>Vlr</w:t>
+            </w:r>
+            <w:proofErr w:type="spellEnd"/>
+            <w:r>
+              <w:rPr>
+                <w:rFonts w:ascii="Times New Roman" w:hAnsi="Times New Roman" w:cs="Times New Roman"/>
+                <w:b/>
+                <w:bCs/>
+                <w:color w:val="000000"/>
+                <w:sz w:val="22"/>
+                <w:szCs w:val="22"/>
+              </w:rPr>
+              <w:t>. Recebido</w:t>
+            </w:r>
+          </w:p>
+        </w:tc>
+      </w:tr>
+      <w:tr>
+        <w:tc>
+          <w:tcPr>
+            <w:tcW w:w="3178" w:type="dxa"/>
+            <w:tcBorders>
+              <w:left w:val="single" w:sz="4" w:space="0" w:color="000000"/>
+              <w:bottom w:val="single" w:sz="4" w:space="0" w:color="000000"/>
+            </w:tcBorders>
+            <w:shd w:val="clear" w:color="auto" w:fill="auto"/>
+          </w:tcPr>
+          <w:p>
+            <w:pPr>
+              <w:pStyle w:val="Contedodatabela"/>
+              <w:jc w:val="center"/>
+              <w:rPr>
+                <w:rFonts w:hint="eastAsia"/>
+                <w:sz w:val="22"/>
+                <w:szCs w:val="22"/>
+              </w:rPr>
+            </w:pPr>
+            <w:r>
+              <w:rPr>
+                <w:rFonts w:ascii="Times New Roman" w:hAnsi="Times New Roman"/>
+                <w:color w:val="000000"/>
+                <w:sz w:val="22"/>
+                <w:szCs w:val="22"/>
+              </w:rPr>
+              <w:t>${</w:t>
+            </w:r>
+            <w:proofErr w:type="spellStart"/>
+            <w:r>
+              <w:rPr>
+                <w:rFonts w:ascii="Times New Roman" w:hAnsi="Times New Roman"/>
+                <w:color w:val="000000"/>
+                <w:sz w:val="22"/>
+                <w:szCs w:val="22"/>
+              </w:rPr>
+              <w:t>c</w:t>
+            </w:r>
+            <w:r>
+              <w:rPr>
+                <w:rFonts w:ascii="Times New Roman" w:hAnsi="Times New Roman"/>
+                <w:color w:val="000000"/>
+                <w:sz w:val="22"/>
+                <w:szCs w:val="22"/>
+              </w:rPr>
+              <w:t>liente</w:t>
+            </w:r>
+            <w:r>
+              <w:rPr>
+                <w:rFonts w:ascii="Times New Roman" w:hAnsi="Times New Roman"/>
+                <w:color w:val="000000"/>
+                <w:sz w:val="22"/>
+                <w:szCs w:val="22"/>
+              </w:rPr>
+              <w:t>_alert</w:t>
+            </w:r>
+            <w:proofErr w:type="spellEnd"/>
+            <w:r>
+              <w:rPr>
+                <w:rFonts w:ascii="Times New Roman" w:hAnsi="Times New Roman"/>
+                <w:color w:val="000000"/>
+                <w:sz w:val="22"/>
+                <w:szCs w:val="22"/>
+              </w:rPr>
+              <w:t>}</w:t>
+            </w:r>
+          </w:p>
+        </w:tc>
+        <w:tc>
+          <w:tcPr>
+            <w:tcW w:w="1784" w:type="dxa"/>
+            <w:tcBorders>
+              <w:left w:val="single" w:sz="4" w:space="0" w:color="000000"/>
+              <w:bottom w:val="single" w:sz="4" w:space="0" w:color="000000"/>
+            </w:tcBorders>
+            <w:shd w:val="clear" w:color="auto" w:fill="auto"/>
+          </w:tcPr>
+          <w:p>
+            <w:pPr>
+              <w:pStyle w:val="Contedodatabela"/>
+              <w:jc w:val="center"/>
+              <w:rPr>
+                <w:rFonts w:hint="eastAsia"/>
+                <w:sz w:val="22"/>
+                <w:szCs w:val="22"/>
+              </w:rPr>
+            </w:pPr>
+            <w:r>
+              <w:rPr>
+                <w:rFonts w:ascii="Times New Roman" w:hAnsi="Times New Roman"/>
+                <w:color w:val="000000"/>
+                <w:sz w:val="22"/>
+                <w:szCs w:val="22"/>
+              </w:rPr>
+              <w:t>${</w:t>
+            </w:r>
+            <w:proofErr w:type="spellStart"/>
+            <w:r>
+              <w:rPr>
+                <w:rFonts w:ascii="Times New Roman" w:hAnsi="Times New Roman"/>
+                <w:color w:val="000000"/>
+                <w:sz w:val="22"/>
+                <w:szCs w:val="22"/>
+              </w:rPr>
+              <w:t>servic</w:t>
+            </w:r>
+            <w:r>
+              <w:rPr>
+                <w:rFonts w:ascii="Times New Roman" w:hAnsi="Times New Roman"/>
+                <w:color w:val="000000"/>
+                <w:sz w:val="22"/>
+                <w:szCs w:val="22"/>
+              </w:rPr>
+              <w:t>o_alert</w:t>
+            </w:r>
+            <w:proofErr w:type="spellEnd"/>
+            <w:r>
+              <w:rPr>
+                <w:rFonts w:ascii="Times New Roman" w:hAnsi="Times New Roman"/>
+                <w:color w:val="000000"/>
+                <w:sz w:val="22"/>
+                <w:szCs w:val="22"/>
+              </w:rPr>
+              <w:t>}</w:t>
+            </w:r>
+          </w:p>
+        </w:tc>
+        <w:tc>
+          <w:tcPr>
+            <w:tcW w:w="708" w:type="dxa"/>
+            <w:tcBorders>
+              <w:left w:val="single" w:sz="4" w:space="0" w:color="000000"/>
+              <w:bottom w:val="single" w:sz="4" w:space="0" w:color="000000"/>
+            </w:tcBorders>
+            <w:shd w:val="clear" w:color="auto" w:fill="auto"/>
+          </w:tcPr>
+          <w:p>
+            <w:pPr>
+              <w:pStyle w:val="Contedodatabela"/>
+              <w:jc w:val="center"/>
+              <w:rPr>
+                <w:rFonts w:hint="eastAsia"/>
+                <w:sz w:val="22"/>
+                <w:szCs w:val="22"/>
+              </w:rPr>
+            </w:pPr>
+            <w:r>
+              <w:rPr>
+                <w:rFonts w:ascii="Times New Roman" w:hAnsi="Times New Roman"/>
+                <w:color w:val="000000"/>
+                <w:sz w:val="22"/>
+                <w:szCs w:val="22"/>
+              </w:rPr>
+              <w:t>${</w:t>
+            </w:r>
+            <w:proofErr w:type="spellStart"/>
+            <w:r>
+              <w:rPr>
+                <w:rFonts w:ascii="Times New Roman" w:hAnsi="Times New Roman"/>
+                <w:color w:val="000000"/>
+                <w:sz w:val="22"/>
+                <w:szCs w:val="22"/>
+              </w:rPr>
+              <w:t>quantidade_alert</w:t>
+            </w:r>
+            <w:proofErr w:type="spellEnd"/>
+            <w:r>
+              <w:rPr>
+                <w:rFonts w:ascii="Times New Roman" w:hAnsi="Times New Roman"/>
+                <w:color w:val="000000"/>
+                <w:sz w:val="22"/>
+                <w:szCs w:val="22"/>
+              </w:rPr>
+              <w:t>}</w:t>
+            </w:r>
+          </w:p>
+        </w:tc>
+        <w:tc>
+          <w:tcPr>
+            <w:tcW w:w="1560" w:type="dxa"/>
+            <w:tcBorders>
+              <w:left w:val="single" w:sz="4" w:space="0" w:color="000000"/>
+              <w:bottom w:val="single" w:sz="4" w:space="0" w:color="000000"/>
+              <w:right w:val="single" w:sz="4" w:space="0" w:color="000000"/>
+            </w:tcBorders>
+            <w:shd w:val="clear" w:color="auto" w:fill="auto"/>
+          </w:tcPr>
+          <w:p>
+            <w:pPr>
+              <w:pStyle w:val="Contedodatabela"/>
+              <w:jc w:val="center"/>
+              <w:rPr>
+                <w:rFonts w:ascii="Times New Roman" w:hAnsi="Times New Roman"/>
+                <w:color w:val="000000"/>
+                <w:sz w:val="22"/>
+                <w:szCs w:val="22"/>
+              </w:rPr>
+            </w:pPr>
+            <w:r>
+              <w:rPr>
+                <w:rFonts w:ascii="Times New Roman" w:hAnsi="Times New Roman"/>
+                <w:color w:val="000000"/>
+                <w:sz w:val="22"/>
+                <w:szCs w:val="22"/>
+              </w:rPr>
+              <w:t>${</w:t>
+            </w:r>
+            <w:proofErr w:type="spellStart"/>
+            <w:r>
+              <w:rPr>
+                <w:rFonts w:ascii="Times New Roman" w:hAnsi="Times New Roman"/>
+                <w:color w:val="000000"/>
+                <w:sz w:val="22"/>
+                <w:szCs w:val="22"/>
+              </w:rPr>
+              <w:t>total</w:t>
+            </w:r>
+            <w:r>
+              <w:rPr>
+                <w:rFonts w:ascii="Times New Roman" w:hAnsi="Times New Roman"/>
+                <w:color w:val="000000"/>
+                <w:sz w:val="22"/>
+                <w:szCs w:val="22"/>
+              </w:rPr>
+              <w:t>_alert</w:t>
+            </w:r>
+            <w:proofErr w:type="spellEnd"/>
+            <w:r>
+              <w:rPr>
+                <w:rFonts w:ascii="Times New Roman" w:hAnsi="Times New Roman"/>
+                <w:color w:val="000000"/>
+                <w:sz w:val="22"/>
+                <w:szCs w:val="22"/>
+              </w:rPr>
+              <w:t>}</w:t>
+            </w:r>
+          </w:p>
+        </w:tc>
+        <w:tc>
+          <w:tcPr>
+            <w:tcW w:w="1417" w:type="dxa"/>
+            <w:tcBorders>
+              <w:left w:val="single" w:sz="4" w:space="0" w:color="000000"/>
+              <w:bottom w:val="single" w:sz="4" w:space="0" w:color="000000"/>
+              <w:right w:val="single" w:sz="4" w:space="0" w:color="000000"/>
+            </w:tcBorders>
+          </w:tcPr>
+          <w:p>
+            <w:pPr>
+              <w:pStyle w:val="Contedodatabela"/>
+              <w:jc w:val="center"/>
+              <w:rPr>
+                <w:rFonts w:hint="eastAsia"/>
+                <w:sz w:val="22"/>
+                <w:szCs w:val="22"/>
+              </w:rPr>
+            </w:pPr>
+            <w:r>
+              <w:rPr>
+                <w:rFonts w:ascii="Times New Roman" w:hAnsi="Times New Roman"/>
+                <w:color w:val="000000"/>
+                <w:sz w:val="22"/>
+                <w:szCs w:val="22"/>
+              </w:rPr>
+              <w:t>${</w:t>
+            </w:r>
+            <w:proofErr w:type="spellStart"/>
+            <w:r>
+              <w:rPr>
+                <w:rFonts w:ascii="Times New Roman" w:hAnsi="Times New Roman"/>
+                <w:color w:val="000000"/>
+                <w:sz w:val="22"/>
+                <w:szCs w:val="22"/>
+              </w:rPr>
+              <w:t>desconto</w:t>
+            </w:r>
+            <w:r>
+              <w:rPr>
+                <w:rFonts w:ascii="Times New Roman" w:hAnsi="Times New Roman"/>
+                <w:color w:val="000000"/>
+                <w:sz w:val="22"/>
+                <w:szCs w:val="22"/>
+              </w:rPr>
+              <w:t>_alert</w:t>
+            </w:r>
+            <w:proofErr w:type="spellEnd"/>
+            <w:r>
+              <w:rPr>
+                <w:rFonts w:ascii="Times New Roman" w:hAnsi="Times New Roman"/>
+                <w:color w:val="000000"/>
+                <w:sz w:val="22"/>
+                <w:szCs w:val="22"/>
+              </w:rPr>
+              <w:t>}</w:t>
+            </w:r>
+          </w:p>
+        </w:tc>
+        <w:tc>
+          <w:tcPr>
+            <w:tcW w:w="1559" w:type="dxa"/>
+            <w:tcBorders>
+              <w:left w:val="single" w:sz="4" w:space="0" w:color="000000"/>
+              <w:bottom w:val="single" w:sz="4" w:space="0" w:color="000000"/>
+              <w:right w:val="single" w:sz="4" w:space="0" w:color="000000"/>
+            </w:tcBorders>
+          </w:tcPr>
+          <w:p>
+            <w:pPr>
+              <w:pStyle w:val="Contedodatabela"/>
+              <w:jc w:val="center"/>
+              <w:rPr>
+                <w:rFonts w:ascii="Times New Roman" w:hAnsi="Times New Roman"/>
+                <w:color w:val="000000"/>
+                <w:sz w:val="22"/>
+                <w:szCs w:val="22"/>
+              </w:rPr>
+            </w:pPr>
+            <w:r>
+              <w:rPr>
+                <w:rFonts w:ascii="Times New Roman" w:hAnsi="Times New Roman"/>
+                <w:color w:val="000000"/>
+                <w:sz w:val="22"/>
+                <w:szCs w:val="22"/>
+              </w:rPr>
+              <w:t>${</w:t>
+            </w:r>
+            <w:proofErr w:type="spellStart"/>
+            <w:r>
+              <w:rPr>
+                <w:rFonts w:ascii="Times New Roman" w:hAnsi="Times New Roman"/>
+                <w:color w:val="000000"/>
+                <w:sz w:val="22"/>
+                <w:szCs w:val="22"/>
+              </w:rPr>
+              <w:t>recebido_alert</w:t>
+            </w:r>
+            <w:proofErr w:type="spellEnd"/>
+            <w:r>
+              <w:rPr>
+                <w:rFonts w:ascii="Times New Roman" w:hAnsi="Times New Roman"/>
+                <w:color w:val="000000"/>
+                <w:sz w:val="22"/>
+                <w:szCs w:val="22"/>
+              </w:rPr>
+              <w:t>}</w:t>
+            </w:r>
+          </w:p>
+        </w:tc>
+      </w:tr>
+    </w:tbl>
+    <w:p>
+      <w:pPr>
+        <w:rPr>
+          <w:rFonts w:ascii="Times New Roman" w:hAnsi="Times New Roman" w:cs="Times New Roman"/>
+          <w:sz w:val="24"/>
+          <w:szCs w:val="24"/>
+        </w:rPr>
+      </w:pPr>
+    </w:p>
+    <w:p>
+      <w:pPr>
+        <w:autoSpaceDE w:val="0"/>
+        <w:autoSpaceDN w:val="0"/>
+        <w:adjustRightInd w:val="0"/>
+        <w:spacing w:after="0" w:line="240" w:lineRule="auto"/>
+        <w:jc w:val="center"/>
+        <w:rPr>
+          <w:rFonts w:ascii="Times New Roman" w:eastAsia="Arial-BoldMT" w:hAnsi="Times New Roman" w:cs="Times New Roman"/>
+          <w:b/>
+          <w:bCs/>
+          <w:sz w:val="36"/>
+          <w:szCs w:val="32"/>
+        </w:rPr>
+      </w:pPr>
+      <w:r>
+        <w:rPr>
+          <w:rFonts w:ascii="Times New Roman" w:eastAsia="Arial-BoldMT" w:hAnsi="Times New Roman" w:cs="Times New Roman"/>
+          <w:b/>
+          <w:bCs/>
+          <w:sz w:val="36"/>
+          <w:szCs w:val="32"/>
+        </w:rPr>
+        <w:t>Venda com Prazo de Entrega (PJ)</w:t>
+      </w:r>
+    </w:p>
+    <w:p>
+      <w:pPr>
+        <w:autoSpaceDE w:val="0"/>
+        <w:autoSpaceDN w:val="0"/>
+        <w:adjustRightInd w:val="0"/>
+        <w:spacing w:after="0" w:line="240" w:lineRule="auto"/>
+        <w:rPr>
+          <w:rFonts w:ascii="Times New Roman" w:eastAsia="Arial-BoldMT" w:hAnsi="Times New Roman" w:cs="Times New Roman"/>
+          <w:b/>
+          <w:bCs/>
+          <w:sz w:val="28"/>
+          <w:szCs w:val="28"/>
+        </w:rPr>
+      </w:pPr>
+      <w:r>
+        <w:rPr>
+          <w:rFonts w:ascii="Times New Roman" w:eastAsia="Arial-BoldMT" w:hAnsi="Times New Roman" w:cs="Times New Roman"/>
+          <w:b/>
+          <w:bCs/>
+          <w:sz w:val="24"/>
+          <w:szCs w:val="28"/>
+        </w:rPr>
+        <w:t xml:space="preserve">Colaborador: </w:t>
+      </w:r>
+      <w:r>
+        <w:rPr>
+          <w:rFonts w:ascii="Times New Roman" w:eastAsia="Arial-BoldMT" w:hAnsi="Times New Roman" w:cs="Times New Roman"/>
+          <w:bCs/>
+          <w:sz w:val="24"/>
+          <w:szCs w:val="28"/>
+        </w:rPr>
+        <w:t>${colaborador}</w:t>
+      </w:r>
+      <w:r>
+        <w:rPr>
+          <w:rFonts w:ascii="Times New Roman" w:eastAsia="Arial-BoldMT" w:hAnsi="Times New Roman" w:cs="Times New Roman"/>
+          <w:bCs/>
+          <w:sz w:val="24"/>
+          <w:szCs w:val="28"/>
+        </w:rPr>
+        <w:t xml:space="preserve"> </w:t>
+      </w:r>
+      <w:r>
+        <w:rPr>
+          <w:rFonts w:ascii="Times New Roman" w:eastAsia="Arial-BoldMT" w:hAnsi="Times New Roman" w:cs="Times New Roman"/>
+          <w:b/>
+          <w:bCs/>
+          <w:sz w:val="24"/>
+          <w:szCs w:val="28"/>
+        </w:rPr>
+        <w:t>-</w:t>
+      </w:r>
+      <w:r>
+        <w:rPr>
+          <w:rFonts w:ascii="Times New Roman" w:eastAsia="Arial-BoldMT" w:hAnsi="Times New Roman" w:cs="Times New Roman"/>
+          <w:b/>
+          <w:bCs/>
+          <w:sz w:val="28"/>
+          <w:szCs w:val="28"/>
+        </w:rPr>
+        <w:t xml:space="preserve"> </w:t>
+      </w:r>
+      <w:r>
+        <w:rPr>
+          <w:rFonts w:ascii="Times New Roman" w:eastAsia="Arial-BoldMT" w:hAnsi="Times New Roman" w:cs="Times New Roman"/>
+          <w:b/>
+          <w:bCs/>
+          <w:sz w:val="24"/>
+          <w:szCs w:val="28"/>
+        </w:rPr>
+        <w:t>Função:</w:t>
+      </w:r>
+      <w:r>
+        <w:rPr>
+          <w:rFonts w:ascii="Times New Roman" w:eastAsia="Arial-BoldMT" w:hAnsi="Times New Roman" w:cs="Times New Roman"/>
+          <w:bCs/>
+          <w:sz w:val="24"/>
+          <w:szCs w:val="28"/>
+        </w:rPr>
+        <w:t xml:space="preserve"> ${tipo}</w:t>
+      </w:r>
+    </w:p>
+    <w:tbl>
+      <w:tblPr>
+        <w:tblW w:w="10206" w:type="dxa"/>
+        <w:tblInd w:w="-512" w:type="dxa"/>
+        <w:tblLayout w:type="fixed"/>
+        <w:tblCellMar>
+          <w:top w:w="55" w:type="dxa"/>
+          <w:left w:w="55" w:type="dxa"/>
+          <w:bottom w:w="55" w:type="dxa"/>
+          <w:right w:w="55" w:type="dxa"/>
+        </w:tblCellMar>
+        <w:tblLook w:val="0000" w:firstRow="0" w:lastRow="0" w:firstColumn="0" w:lastColumn="0" w:noHBand="0" w:noVBand="0"/>
+      </w:tblPr>
+      <w:tblGrid>
+        <w:gridCol w:w="3178"/>
+        <w:gridCol w:w="1784"/>
+        <w:gridCol w:w="708"/>
+        <w:gridCol w:w="1560"/>
+        <w:gridCol w:w="1417"/>
+        <w:gridCol w:w="1559"/>
+      </w:tblGrid>
+      <w:tr>
+        <w:tc>
+          <w:tcPr>
+            <w:tcW w:w="3178" w:type="dxa"/>
+            <w:tcBorders>
+              <w:top w:val="single" w:sz="4" w:space="0" w:color="000000"/>
+              <w:left w:val="single" w:sz="4" w:space="0" w:color="000000"/>
+              <w:bottom w:val="single" w:sz="4" w:space="0" w:color="000000"/>
+            </w:tcBorders>
+            <w:shd w:val="clear" w:color="auto" w:fill="auto"/>
+          </w:tcPr>
+          <w:p>
+            <w:pPr>
+              <w:pStyle w:val="Contedodatabela"/>
+              <w:jc w:val="center"/>
+              <w:rPr>
+                <w:rFonts w:ascii="Times New Roman" w:hAnsi="Times New Roman" w:cs="Times New Roman"/>
+                <w:sz w:val="22"/>
+                <w:szCs w:val="22"/>
+              </w:rPr>
+            </w:pPr>
+            <w:r>
+              <w:rPr>
+                <w:rFonts w:ascii="Times New Roman" w:hAnsi="Times New Roman" w:cs="Times New Roman"/>
+                <w:b/>
+                <w:bCs/>
+                <w:color w:val="000000"/>
+                <w:sz w:val="22"/>
+                <w:szCs w:val="22"/>
+              </w:rPr>
+              <w:t>Cliente</w:t>
+            </w:r>
+          </w:p>
+        </w:tc>
+        <w:tc>
+          <w:tcPr>
+            <w:tcW w:w="1784" w:type="dxa"/>
+            <w:tcBorders>
+              <w:top w:val="single" w:sz="4" w:space="0" w:color="000000"/>
+              <w:left w:val="single" w:sz="4" w:space="0" w:color="000000"/>
+              <w:bottom w:val="single" w:sz="4" w:space="0" w:color="000000"/>
+            </w:tcBorders>
+            <w:shd w:val="clear" w:color="auto" w:fill="auto"/>
+          </w:tcPr>
+          <w:p>
+            <w:pPr>
+              <w:pStyle w:val="Contedodatabela"/>
+              <w:jc w:val="center"/>
+              <w:rPr>
+                <w:rFonts w:ascii="Times New Roman" w:hAnsi="Times New Roman" w:cs="Times New Roman"/>
+                <w:b/>
+                <w:bCs/>
+                <w:sz w:val="22"/>
+                <w:szCs w:val="22"/>
+              </w:rPr>
+            </w:pPr>
+            <w:r>
+              <w:rPr>
+                <w:rFonts w:ascii="Times New Roman" w:hAnsi="Times New Roman" w:cs="Times New Roman"/>
+                <w:b/>
+                <w:bCs/>
+                <w:sz w:val="22"/>
+                <w:szCs w:val="22"/>
+              </w:rPr>
+              <w:t>Serviço</w:t>
+            </w:r>
+          </w:p>
+        </w:tc>
+        <w:tc>
+          <w:tcPr>
+            <w:tcW w:w="708" w:type="dxa"/>
+            <w:tcBorders>
+              <w:top w:val="single" w:sz="4" w:space="0" w:color="000000"/>
+              <w:left w:val="single" w:sz="4" w:space="0" w:color="000000"/>
+              <w:bottom w:val="single" w:sz="4" w:space="0" w:color="000000"/>
+            </w:tcBorders>
+            <w:shd w:val="clear" w:color="auto" w:fill="auto"/>
+          </w:tcPr>
+          <w:p>
+            <w:pPr>
+              <w:pStyle w:val="Contedodatabela"/>
+              <w:jc w:val="center"/>
+              <w:rPr>
+                <w:rFonts w:ascii="Times New Roman" w:hAnsi="Times New Roman" w:cs="Times New Roman"/>
+                <w:b/>
+                <w:bCs/>
+                <w:sz w:val="22"/>
+                <w:szCs w:val="22"/>
+              </w:rPr>
+            </w:pPr>
+            <w:proofErr w:type="spellStart"/>
+            <w:r>
+              <w:rPr>
+                <w:rFonts w:ascii="Times New Roman" w:hAnsi="Times New Roman" w:cs="Times New Roman"/>
+                <w:b/>
+                <w:bCs/>
+                <w:sz w:val="22"/>
+                <w:szCs w:val="22"/>
+              </w:rPr>
+              <w:t>Q</w:t>
+            </w:r>
+            <w:r>
+              <w:rPr>
+                <w:rFonts w:ascii="Times New Roman" w:hAnsi="Times New Roman" w:cs="Times New Roman"/>
+                <w:b/>
+                <w:bCs/>
+                <w:sz w:val="22"/>
+                <w:szCs w:val="22"/>
+              </w:rPr>
+              <w:t>tde</w:t>
+            </w:r>
+            <w:proofErr w:type="spellEnd"/>
+            <w:r>
+              <w:rPr>
+                <w:rFonts w:ascii="Times New Roman" w:hAnsi="Times New Roman" w:cs="Times New Roman"/>
+                <w:b/>
+                <w:bCs/>
+                <w:sz w:val="22"/>
+                <w:szCs w:val="22"/>
+              </w:rPr>
+              <w:t>.</w:t>
+            </w:r>
+          </w:p>
+        </w:tc>
+        <w:tc>
+          <w:tcPr>
+            <w:tcW w:w="1560" w:type="dxa"/>
+            <w:tcBorders>
+              <w:top w:val="single" w:sz="4" w:space="0" w:color="000000"/>
+              <w:left w:val="single" w:sz="4" w:space="0" w:color="000000"/>
+              <w:bottom w:val="single" w:sz="4" w:space="0" w:color="000000"/>
+              <w:right w:val="single" w:sz="4" w:space="0" w:color="000000"/>
+            </w:tcBorders>
+            <w:shd w:val="clear" w:color="auto" w:fill="auto"/>
+          </w:tcPr>
+          <w:p>
+            <w:pPr>
+              <w:pStyle w:val="Contedodatabela"/>
+              <w:jc w:val="center"/>
+              <w:rPr>
+                <w:rFonts w:ascii="Times New Roman" w:hAnsi="Times New Roman" w:cs="Times New Roman"/>
+                <w:sz w:val="22"/>
+                <w:szCs w:val="22"/>
+              </w:rPr>
+            </w:pPr>
+            <w:r>
+              <w:rPr>
+                <w:rFonts w:ascii="Times New Roman" w:hAnsi="Times New Roman" w:cs="Times New Roman"/>
+                <w:b/>
+                <w:bCs/>
+                <w:sz w:val="22"/>
+                <w:szCs w:val="22"/>
+              </w:rPr>
+              <w:t>Total</w:t>
+            </w:r>
+          </w:p>
+        </w:tc>
+        <w:tc>
+          <w:tcPr>
+            <w:tcW w:w="1417" w:type="dxa"/>
+            <w:tcBorders>
+              <w:top w:val="single" w:sz="4" w:space="0" w:color="000000"/>
+              <w:left w:val="single" w:sz="4" w:space="0" w:color="000000"/>
+              <w:bottom w:val="single" w:sz="4" w:space="0" w:color="000000"/>
+              <w:right w:val="single" w:sz="4" w:space="0" w:color="000000"/>
+            </w:tcBorders>
+          </w:tcPr>
+          <w:p>
+            <w:pPr>
+              <w:pStyle w:val="Contedodatabela"/>
+              <w:jc w:val="center"/>
+              <w:rPr>
+                <w:rFonts w:ascii="Times New Roman" w:hAnsi="Times New Roman" w:cs="Times New Roman"/>
+                <w:b/>
+                <w:bCs/>
+                <w:color w:val="000000"/>
+                <w:sz w:val="22"/>
+                <w:szCs w:val="22"/>
+              </w:rPr>
+            </w:pPr>
+            <w:r>
+              <w:rPr>
+                <w:rFonts w:ascii="Times New Roman" w:hAnsi="Times New Roman" w:cs="Times New Roman"/>
+                <w:b/>
+                <w:bCs/>
+                <w:color w:val="000000"/>
+                <w:sz w:val="22"/>
+                <w:szCs w:val="22"/>
+              </w:rPr>
+              <w:t>Desconto</w:t>
+            </w:r>
+          </w:p>
+        </w:tc>
+        <w:tc>
+          <w:tcPr>
+            <w:tcW w:w="1559" w:type="dxa"/>
+            <w:tcBorders>
+              <w:top w:val="single" w:sz="4" w:space="0" w:color="000000"/>
+              <w:left w:val="single" w:sz="4" w:space="0" w:color="000000"/>
+              <w:bottom w:val="single" w:sz="4" w:space="0" w:color="000000"/>
+              <w:right w:val="single" w:sz="4" w:space="0" w:color="000000"/>
+            </w:tcBorders>
+          </w:tcPr>
+          <w:p>
+            <w:pPr>
+              <w:pStyle w:val="Contedodatabela"/>
+              <w:jc w:val="center"/>
+              <w:rPr>
+                <w:rFonts w:ascii="Times New Roman" w:hAnsi="Times New Roman" w:cs="Times New Roman"/>
+                <w:b/>
+                <w:bCs/>
+                <w:color w:val="000000"/>
+                <w:sz w:val="22"/>
+                <w:szCs w:val="22"/>
+              </w:rPr>
+            </w:pPr>
+            <w:proofErr w:type="spellStart"/>
+            <w:r>
+              <w:rPr>
+                <w:rFonts w:ascii="Times New Roman" w:hAnsi="Times New Roman" w:cs="Times New Roman"/>
+                <w:b/>
+                <w:bCs/>
+                <w:color w:val="000000"/>
+                <w:sz w:val="22"/>
+                <w:szCs w:val="22"/>
+              </w:rPr>
+              <w:t>Vlr</w:t>
+            </w:r>
+            <w:proofErr w:type="spellEnd"/>
+            <w:r>
+              <w:rPr>
+                <w:rFonts w:ascii="Times New Roman" w:hAnsi="Times New Roman" w:cs="Times New Roman"/>
+                <w:b/>
+                <w:bCs/>
+                <w:color w:val="000000"/>
+                <w:sz w:val="22"/>
+                <w:szCs w:val="22"/>
+              </w:rPr>
+              <w:t>. Recebido</w:t>
+            </w:r>
+          </w:p>
+        </w:tc>
+      </w:tr>
+      <w:tr>
+        <w:tc>
+          <w:tcPr>
+            <w:tcW w:w="3178" w:type="dxa"/>
+            <w:tcBorders>
+              <w:left w:val="single" w:sz="4" w:space="0" w:color="000000"/>
+              <w:bottom w:val="single" w:sz="4" w:space="0" w:color="000000"/>
+            </w:tcBorders>
+            <w:shd w:val="clear" w:color="auto" w:fill="auto"/>
+          </w:tcPr>
+          <w:p>
+            <w:pPr>
+              <w:pStyle w:val="Contedodatabela"/>
+              <w:jc w:val="center"/>
+              <w:rPr>
+                <w:rFonts w:hint="eastAsia"/>
+                <w:sz w:val="22"/>
+                <w:szCs w:val="22"/>
+              </w:rPr>
+            </w:pPr>
+            <w:r>
+              <w:rPr>
+                <w:rFonts w:ascii="Times New Roman" w:hAnsi="Times New Roman"/>
+                <w:color w:val="000000"/>
+                <w:sz w:val="22"/>
+                <w:szCs w:val="22"/>
+              </w:rPr>
+              <w:t>${</w:t>
+            </w:r>
+            <w:proofErr w:type="spellStart"/>
+            <w:r>
+              <w:rPr>
+                <w:rFonts w:ascii="Times New Roman" w:hAnsi="Times New Roman"/>
+                <w:color w:val="000000"/>
+                <w:sz w:val="22"/>
+                <w:szCs w:val="22"/>
+              </w:rPr>
+              <w:t>c</w:t>
+            </w:r>
+            <w:r>
+              <w:rPr>
+                <w:rFonts w:ascii="Times New Roman" w:hAnsi="Times New Roman"/>
+                <w:color w:val="000000"/>
+                <w:sz w:val="22"/>
+                <w:szCs w:val="22"/>
+              </w:rPr>
+              <w:t>liente</w:t>
+            </w:r>
+            <w:r>
+              <w:rPr>
+                <w:rFonts w:ascii="Times New Roman" w:hAnsi="Times New Roman"/>
+                <w:color w:val="000000"/>
+                <w:sz w:val="22"/>
+                <w:szCs w:val="22"/>
+              </w:rPr>
+              <w:t>_alertj</w:t>
+            </w:r>
+            <w:proofErr w:type="spellEnd"/>
+            <w:r>
+              <w:rPr>
+                <w:rFonts w:ascii="Times New Roman" w:hAnsi="Times New Roman"/>
+                <w:color w:val="000000"/>
+                <w:sz w:val="22"/>
+                <w:szCs w:val="22"/>
+              </w:rPr>
+              <w:t>}</w:t>
+            </w:r>
+          </w:p>
+        </w:tc>
+        <w:tc>
+          <w:tcPr>
+            <w:tcW w:w="1784" w:type="dxa"/>
+            <w:tcBorders>
+              <w:left w:val="single" w:sz="4" w:space="0" w:color="000000"/>
+              <w:bottom w:val="single" w:sz="4" w:space="0" w:color="000000"/>
+            </w:tcBorders>
+            <w:shd w:val="clear" w:color="auto" w:fill="auto"/>
+          </w:tcPr>
+          <w:p>
+            <w:pPr>
+              <w:pStyle w:val="Contedodatabela"/>
+              <w:jc w:val="center"/>
+              <w:rPr>
+                <w:rFonts w:hint="eastAsia"/>
+                <w:sz w:val="22"/>
+                <w:szCs w:val="22"/>
+              </w:rPr>
+            </w:pPr>
+            <w:r>
+              <w:rPr>
+                <w:rFonts w:ascii="Times New Roman" w:hAnsi="Times New Roman"/>
+                <w:color w:val="000000"/>
+                <w:sz w:val="22"/>
+                <w:szCs w:val="22"/>
+              </w:rPr>
+              <w:t>${</w:t>
+            </w:r>
+            <w:proofErr w:type="spellStart"/>
+            <w:r>
+              <w:rPr>
+                <w:rFonts w:ascii="Times New Roman" w:hAnsi="Times New Roman"/>
+                <w:color w:val="000000"/>
+                <w:sz w:val="22"/>
+                <w:szCs w:val="22"/>
+              </w:rPr>
+              <w:t>servic</w:t>
+            </w:r>
+            <w:r>
+              <w:rPr>
+                <w:rFonts w:ascii="Times New Roman" w:hAnsi="Times New Roman"/>
+                <w:color w:val="000000"/>
+                <w:sz w:val="22"/>
+                <w:szCs w:val="22"/>
+              </w:rPr>
+              <w:t>o_alertj</w:t>
+            </w:r>
+            <w:proofErr w:type="spellEnd"/>
+            <w:r>
+              <w:rPr>
+                <w:rFonts w:ascii="Times New Roman" w:hAnsi="Times New Roman"/>
+                <w:color w:val="000000"/>
+                <w:sz w:val="22"/>
+                <w:szCs w:val="22"/>
+              </w:rPr>
+              <w:t>}</w:t>
+            </w:r>
+          </w:p>
+        </w:tc>
+        <w:tc>
+          <w:tcPr>
+            <w:tcW w:w="708" w:type="dxa"/>
+            <w:tcBorders>
+              <w:left w:val="single" w:sz="4" w:space="0" w:color="000000"/>
+              <w:bottom w:val="single" w:sz="4" w:space="0" w:color="000000"/>
+            </w:tcBorders>
+            <w:shd w:val="clear" w:color="auto" w:fill="auto"/>
+          </w:tcPr>
+          <w:p>
+            <w:pPr>
+              <w:pStyle w:val="Contedodatabela"/>
+              <w:jc w:val="center"/>
+              <w:rPr>
+                <w:rFonts w:hint="eastAsia"/>
+                <w:sz w:val="22"/>
+                <w:szCs w:val="22"/>
+              </w:rPr>
+            </w:pPr>
+            <w:r>
+              <w:rPr>
+                <w:rFonts w:ascii="Times New Roman" w:hAnsi="Times New Roman"/>
+                <w:color w:val="000000"/>
+                <w:sz w:val="22"/>
+                <w:szCs w:val="22"/>
+              </w:rPr>
+              <w:t>${</w:t>
+            </w:r>
+            <w:proofErr w:type="spellStart"/>
+            <w:r>
+              <w:rPr>
+                <w:rFonts w:ascii="Times New Roman" w:hAnsi="Times New Roman"/>
+                <w:color w:val="000000"/>
+                <w:sz w:val="22"/>
+                <w:szCs w:val="22"/>
+              </w:rPr>
+              <w:t>quantidade_alertj</w:t>
+            </w:r>
+            <w:proofErr w:type="spellEnd"/>
+            <w:r>
+              <w:rPr>
+                <w:rFonts w:ascii="Times New Roman" w:hAnsi="Times New Roman"/>
+                <w:color w:val="000000"/>
+                <w:sz w:val="22"/>
+                <w:szCs w:val="22"/>
+              </w:rPr>
+              <w:t>}</w:t>
+            </w:r>
+          </w:p>
+        </w:tc>
+        <w:tc>
+          <w:tcPr>
+            <w:tcW w:w="1560" w:type="dxa"/>
+            <w:tcBorders>
+              <w:left w:val="single" w:sz="4" w:space="0" w:color="000000"/>
+              <w:bottom w:val="single" w:sz="4" w:space="0" w:color="000000"/>
+              <w:right w:val="single" w:sz="4" w:space="0" w:color="000000"/>
+            </w:tcBorders>
+            <w:shd w:val="clear" w:color="auto" w:fill="auto"/>
+          </w:tcPr>
+          <w:p>
+            <w:pPr>
+              <w:pStyle w:val="Contedodatabela"/>
+              <w:jc w:val="center"/>
+              <w:rPr>
+                <w:rFonts w:ascii="Times New Roman" w:hAnsi="Times New Roman"/>
+                <w:color w:val="000000"/>
+                <w:sz w:val="22"/>
+                <w:szCs w:val="22"/>
+              </w:rPr>
+            </w:pPr>
+            <w:r>
+              <w:rPr>
+                <w:rFonts w:ascii="Times New Roman" w:hAnsi="Times New Roman"/>
+                <w:color w:val="000000"/>
+                <w:sz w:val="22"/>
+                <w:szCs w:val="22"/>
+              </w:rPr>
+              <w:t>${</w:t>
+            </w:r>
+            <w:proofErr w:type="spellStart"/>
+            <w:r>
+              <w:rPr>
+                <w:rFonts w:ascii="Times New Roman" w:hAnsi="Times New Roman"/>
+                <w:color w:val="000000"/>
+                <w:sz w:val="22"/>
+                <w:szCs w:val="22"/>
+              </w:rPr>
+              <w:t>t</w:t>
+            </w:r>
+            <w:bookmarkStart w:id="0" w:name="_GoBack"/>
+            <w:bookmarkEnd w:id="0"/>
+            <w:r>
+              <w:rPr>
+                <w:rFonts w:ascii="Times New Roman" w:hAnsi="Times New Roman"/>
+                <w:color w:val="000000"/>
+                <w:sz w:val="22"/>
+                <w:szCs w:val="22"/>
+              </w:rPr>
+              <w:t>otal</w:t>
+            </w:r>
+            <w:r>
+              <w:rPr>
+                <w:rFonts w:ascii="Times New Roman" w:hAnsi="Times New Roman"/>
+                <w:color w:val="000000"/>
+                <w:sz w:val="22"/>
+                <w:szCs w:val="22"/>
+              </w:rPr>
+              <w:t>_alertj</w:t>
+            </w:r>
+            <w:proofErr w:type="spellEnd"/>
+            <w:r>
+              <w:rPr>
+                <w:rFonts w:ascii="Times New Roman" w:hAnsi="Times New Roman"/>
+                <w:color w:val="000000"/>
+                <w:sz w:val="22"/>
+                <w:szCs w:val="22"/>
+              </w:rPr>
+              <w:t>}</w:t>
+            </w:r>
+          </w:p>
+        </w:tc>
+        <w:tc>
+          <w:tcPr>
+            <w:tcW w:w="1417" w:type="dxa"/>
+            <w:tcBorders>
+              <w:left w:val="single" w:sz="4" w:space="0" w:color="000000"/>
+              <w:bottom w:val="single" w:sz="4" w:space="0" w:color="000000"/>
+              <w:right w:val="single" w:sz="4" w:space="0" w:color="000000"/>
+            </w:tcBorders>
+          </w:tcPr>
+          <w:p>
+            <w:pPr>
+              <w:pStyle w:val="Contedodatabela"/>
+              <w:jc w:val="center"/>
+              <w:rPr>
+                <w:rFonts w:hint="eastAsia"/>
+                <w:sz w:val="22"/>
+                <w:szCs w:val="22"/>
+              </w:rPr>
+            </w:pPr>
+            <w:r>
+              <w:rPr>
+                <w:rFonts w:ascii="Times New Roman" w:hAnsi="Times New Roman"/>
+                <w:color w:val="000000"/>
+                <w:sz w:val="22"/>
+                <w:szCs w:val="22"/>
+              </w:rPr>
+              <w:t>${</w:t>
+            </w:r>
+            <w:proofErr w:type="spellStart"/>
+            <w:r>
+              <w:rPr>
+                <w:rFonts w:ascii="Times New Roman" w:hAnsi="Times New Roman"/>
+                <w:color w:val="000000"/>
+                <w:sz w:val="22"/>
+                <w:szCs w:val="22"/>
+              </w:rPr>
+              <w:t>desconto</w:t>
+            </w:r>
+            <w:r>
+              <w:rPr>
+                <w:rFonts w:ascii="Times New Roman" w:hAnsi="Times New Roman"/>
+                <w:color w:val="000000"/>
+                <w:sz w:val="22"/>
+                <w:szCs w:val="22"/>
+              </w:rPr>
+              <w:t>_alertj</w:t>
+            </w:r>
+            <w:proofErr w:type="spellEnd"/>
+            <w:r>
+              <w:rPr>
+                <w:rFonts w:ascii="Times New Roman" w:hAnsi="Times New Roman"/>
+                <w:color w:val="000000"/>
+                <w:sz w:val="22"/>
+                <w:szCs w:val="22"/>
+              </w:rPr>
+              <w:t>}</w:t>
+            </w:r>
+          </w:p>
+        </w:tc>
+        <w:tc>
+          <w:tcPr>
+            <w:tcW w:w="1559" w:type="dxa"/>
+            <w:tcBorders>
+              <w:left w:val="single" w:sz="4" w:space="0" w:color="000000"/>
+              <w:bottom w:val="single" w:sz="4" w:space="0" w:color="000000"/>
+              <w:right w:val="single" w:sz="4" w:space="0" w:color="000000"/>
+            </w:tcBorders>
+          </w:tcPr>
+          <w:p>
+            <w:pPr>
+              <w:pStyle w:val="Contedodatabela"/>
+              <w:jc w:val="center"/>
+              <w:rPr>
+                <w:rFonts w:ascii="Times New Roman" w:hAnsi="Times New Roman"/>
+                <w:color w:val="000000"/>
+                <w:sz w:val="22"/>
+                <w:szCs w:val="22"/>
+              </w:rPr>
+            </w:pPr>
+            <w:r>
+              <w:rPr>
+                <w:rFonts w:ascii="Times New Roman" w:hAnsi="Times New Roman"/>
+                <w:color w:val="000000"/>
+                <w:sz w:val="22"/>
+                <w:szCs w:val="22"/>
+              </w:rPr>
+              <w:t>${</w:t>
+            </w:r>
+            <w:proofErr w:type="spellStart"/>
+            <w:r>
+              <w:rPr>
+                <w:rFonts w:ascii="Times New Roman" w:hAnsi="Times New Roman"/>
+                <w:color w:val="000000"/>
+                <w:sz w:val="22"/>
+                <w:szCs w:val="22"/>
+              </w:rPr>
+              <w:t>recebido_alertj</w:t>
+            </w:r>
+            <w:proofErr w:type="spellEnd"/>
+            <w:r>
+              <w:rPr>
+                <w:rFonts w:ascii="Times New Roman" w:hAnsi="Times New Roman"/>
+                <w:color w:val="000000"/>
+                <w:sz w:val="22"/>
+                <w:szCs w:val="22"/>
+              </w:rPr>
+              <w:t>}</w:t>
+            </w:r>
+          </w:p>
+        </w:tc>
+      </w:tr>
+    </w:tbl>
+    <w:p>
+      <w:pPr>
+        <w:rPr>
+          <w:rFonts w:ascii="Times New Roman" w:hAnsi="Times New Roman" w:cs="Times New Roman"/>
+          <w:sz w:val="24"/>
+          <w:szCs w:val="24"/>
+        </w:rPr>
+      </w:pPr>
+    </w:p>
+    <w:p>
+      <w:pPr>
         <w:rPr>
           <w:rFonts w:ascii="Times New Roman" w:hAnsi="Times New Roman" w:cs="Times New Roman"/>
           <w:sz w:val="24"/>
@@ -1505,8 +2980,6 @@
         </w:rPr>
         <w:t>retorno</w:t>
       </w:r>
-      <w:bookmarkStart w:id="0" w:name="_GoBack"/>
-      <w:bookmarkEnd w:id="0"/>
       <w:r>
         <w:rPr>
           <w:rFonts w:ascii="Times New Roman" w:hAnsi="Times New Roman" w:cs="Times New Roman"/>
@@ -1556,15 +3029,6 @@
         </w:rPr>
         <w:t xml:space="preserve"> ${inicio} à ${fim}</w:t>
       </w:r>
-    </w:p>
-    <w:p>
-      <w:pPr>
-        <w:rPr>
-          <w:rFonts w:ascii="Times New Roman" w:hAnsi="Times New Roman" w:cs="Times New Roman"/>
-          <w:sz w:val="24"/>
-          <w:szCs w:val="24"/>
-        </w:rPr>
-      </w:pPr>
     </w:p>
     <w:sectPr>
       <w:headerReference w:type="default" r:id="rId6"/>

</xml_diff>